<commit_message>
Hough Transform - Circles
</commit_message>
<xml_diff>
--- a/ps1_python_Plokhovska_Zhanneta/ps1_report.docx
+++ b/ps1_python_Plokhovska_Zhanneta/ps1_report.docx
@@ -1,6 +1,6 @@
 
 <file path=word/document.xml><?xml version="1.0" encoding="utf-8"?>
-<w:document xmlns:wpc="http://schemas.microsoft.com/office/word/2010/wordprocessingCanvas" xmlns:mc="http://schemas.openxmlformats.org/markup-compatibility/2006" xmlns:o="urn:schemas-microsoft-com:office:office" xmlns:r="http://schemas.openxmlformats.org/officeDocument/2006/relationships" xmlns:m="http://schemas.openxmlformats.org/officeDocument/2006/math" xmlns:v="urn:schemas-microsoft-com:vml" xmlns:wp14="http://schemas.microsoft.com/office/word/2010/wordprocessingDrawing" xmlns:wp="http://schemas.openxmlformats.org/drawingml/2006/wordprocessingDrawing" xmlns:w10="urn:schemas-microsoft-com:office:word" xmlns:w="http://schemas.openxmlformats.org/wordprocessingml/2006/main" xmlns:w14="http://schemas.microsoft.com/office/word/2010/wordml" xmlns:w15="http://schemas.microsoft.com/office/word/2012/wordml" xmlns:wpg="http://schemas.microsoft.com/office/word/2010/wordprocessingGroup" xmlns:wpi="http://schemas.microsoft.com/office/word/2010/wordprocessingInk" xmlns:wne="http://schemas.microsoft.com/office/word/2006/wordml" xmlns:wps="http://schemas.microsoft.com/office/word/2010/wordprocessingShape" mc:Ignorable="w14 w15 wp14">
+<w:document xmlns:wpc="http://schemas.microsoft.com/office/word/2010/wordprocessingCanvas" xmlns:cx="http://schemas.microsoft.com/office/drawing/2014/chartex" xmlns:mc="http://schemas.openxmlformats.org/markup-compatibility/2006" xmlns:o="urn:schemas-microsoft-com:office:office" xmlns:r="http://schemas.openxmlformats.org/officeDocument/2006/relationships" xmlns:m="http://schemas.openxmlformats.org/officeDocument/2006/math" xmlns:v="urn:schemas-microsoft-com:vml" xmlns:wp14="http://schemas.microsoft.com/office/word/2010/wordprocessingDrawing" xmlns:wp="http://schemas.openxmlformats.org/drawingml/2006/wordprocessingDrawing" xmlns:w10="urn:schemas-microsoft-com:office:word" xmlns:w="http://schemas.openxmlformats.org/wordprocessingml/2006/main" xmlns:w14="http://schemas.microsoft.com/office/word/2010/wordml" xmlns:w15="http://schemas.microsoft.com/office/word/2012/wordml" xmlns:w16se="http://schemas.microsoft.com/office/word/2015/wordml/symex" xmlns:wpg="http://schemas.microsoft.com/office/word/2010/wordprocessingGroup" xmlns:wpi="http://schemas.microsoft.com/office/word/2010/wordprocessingInk" xmlns:wne="http://schemas.microsoft.com/office/word/2006/wordml" xmlns:wps="http://schemas.microsoft.com/office/word/2010/wordprocessingShape" mc:Ignorable="w14 w15 w16se wp14">
   <w:body>
     <w:p>
       <w:pPr>
@@ -38,8 +38,6 @@
         </w:rPr>
         <w:t>Edges and Lines</w:t>
       </w:r>
-      <w:bookmarkStart w:id="0" w:name="_GoBack"/>
-      <w:bookmarkEnd w:id="0"/>
     </w:p>
     <w:p>
       <w:pPr>
@@ -52,6 +50,30 @@
           <w:b/>
         </w:rPr>
       </w:pPr>
+      <w:r>
+        <w:rPr>
+          <w:b/>
+        </w:rPr>
+        <w:t>Edge Detection</w:t>
+      </w:r>
+    </w:p>
+    <w:p>
+      <w:pPr>
+        <w:pStyle w:val="ListParagraph"/>
+        <w:numPr>
+          <w:ilvl w:val="1"/>
+          <w:numId w:val="1"/>
+        </w:numPr>
+        <w:rPr>
+          <w:b/>
+        </w:rPr>
+      </w:pPr>
+      <w:r>
+        <w:rPr>
+          <w:b/>
+        </w:rPr>
+        <w:t>Ps1-1-a-1</w:t>
+      </w:r>
     </w:p>
     <w:p>
       <w:pPr>
@@ -61,10 +83,895 @@
           <w:b/>
         </w:rPr>
       </w:pPr>
+      <w:r>
+        <w:rPr>
+          <w:b/>
+        </w:rPr>
+        <w:pict>
+          <v:shapetype id="_x0000_t75" coordsize="21600,21600" o:spt="75" o:preferrelative="t" path="m@4@5l@4@11@9@11@9@5xe" filled="f" stroked="f">
+            <v:stroke joinstyle="miter"/>
+            <v:formulas>
+              <v:f eqn="if lineDrawn pixelLineWidth 0"/>
+              <v:f eqn="sum @0 1 0"/>
+              <v:f eqn="sum 0 0 @1"/>
+              <v:f eqn="prod @2 1 2"/>
+              <v:f eqn="prod @3 21600 pixelWidth"/>
+              <v:f eqn="prod @3 21600 pixelHeight"/>
+              <v:f eqn="sum @0 0 1"/>
+              <v:f eqn="prod @6 1 2"/>
+              <v:f eqn="prod @7 21600 pixelWidth"/>
+              <v:f eqn="sum @8 21600 0"/>
+              <v:f eqn="prod @7 21600 pixelHeight"/>
+              <v:f eqn="sum @10 21600 0"/>
+            </v:formulas>
+            <v:path o:extrusionok="f" gradientshapeok="t" o:connecttype="rect"/>
+            <o:lock v:ext="edit" aspectratio="t"/>
+          </v:shapetype>
+          <v:shape id="_x0000_i1025" type="#_x0000_t75" style="width:137.1pt;height:137.1pt">
+            <v:imagedata r:id="rId7" o:title="ps1-1-a-1"/>
+          </v:shape>
+        </w:pict>
+      </w:r>
+    </w:p>
+    <w:p>
+      <w:pPr>
+        <w:pStyle w:val="ListParagraph"/>
+        <w:numPr>
+          <w:ilvl w:val="0"/>
+          <w:numId w:val="1"/>
+        </w:numPr>
+        <w:rPr>
+          <w:b/>
+        </w:rPr>
+      </w:pPr>
+      <w:r>
+        <w:rPr>
+          <w:b/>
+        </w:rPr>
+        <w:t xml:space="preserve">Line Detection </w:t>
+      </w:r>
+      <w:r>
+        <w:rPr>
+          <w:b/>
+        </w:rPr>
+        <w:t>– Vertical and Horizontal Lines</w:t>
+      </w:r>
+    </w:p>
+    <w:p>
+      <w:pPr>
+        <w:pStyle w:val="ListParagraph"/>
+        <w:numPr>
+          <w:ilvl w:val="1"/>
+          <w:numId w:val="1"/>
+        </w:numPr>
+        <w:rPr>
+          <w:b/>
+        </w:rPr>
+      </w:pPr>
+      <w:r>
+        <w:rPr>
+          <w:b/>
+        </w:rPr>
+        <w:t>Ps1-2-a-1</w:t>
+      </w:r>
+    </w:p>
+    <w:p>
+      <w:pPr>
+        <w:pStyle w:val="ListParagraph"/>
+        <w:ind w:left="1440"/>
+        <w:rPr>
+          <w:b/>
+        </w:rPr>
+      </w:pPr>
+      <w:r>
+        <w:rPr>
+          <w:b/>
+          <w:noProof/>
+        </w:rPr>
+        <w:drawing>
+          <wp:inline distT="0" distB="0" distL="0" distR="0">
+            <wp:extent cx="1313234" cy="5284597"/>
+            <wp:effectExtent l="0" t="0" r="1270" b="0"/>
+            <wp:docPr id="1" name="Picture 1" descr="C:\Users\Zhanneta\AppData\Local\Microsoft\Windows\INetCache\Content.Word\ps1-2-a-1.png"/>
+            <wp:cNvGraphicFramePr>
+              <a:graphicFrameLocks xmlns:a="http://schemas.openxmlformats.org/drawingml/2006/main" noChangeAspect="1"/>
+            </wp:cNvGraphicFramePr>
+            <a:graphic xmlns:a="http://schemas.openxmlformats.org/drawingml/2006/main">
+              <a:graphicData uri="http://schemas.openxmlformats.org/drawingml/2006/picture">
+                <pic:pic xmlns:pic="http://schemas.openxmlformats.org/drawingml/2006/picture">
+                  <pic:nvPicPr>
+                    <pic:cNvPr id="0" name="Picture 5" descr="C:\Users\Zhanneta\AppData\Local\Microsoft\Windows\INetCache\Content.Word\ps1-2-a-1.png"/>
+                    <pic:cNvPicPr>
+                      <a:picLocks noChangeAspect="1" noChangeArrowheads="1"/>
+                    </pic:cNvPicPr>
+                  </pic:nvPicPr>
+                  <pic:blipFill>
+                    <a:blip r:embed="rId8">
+                      <a:extLst>
+                        <a:ext uri="{28A0092B-C50C-407E-A947-70E740481C1C}">
+                          <a14:useLocalDpi xmlns:a14="http://schemas.microsoft.com/office/drawing/2010/main" val="0"/>
+                        </a:ext>
+                      </a:extLst>
+                    </a:blip>
+                    <a:srcRect/>
+                    <a:stretch>
+                      <a:fillRect/>
+                    </a:stretch>
+                  </pic:blipFill>
+                  <pic:spPr bwMode="auto">
+                    <a:xfrm>
+                      <a:off x="0" y="0"/>
+                      <a:ext cx="1320105" cy="5312248"/>
+                    </a:xfrm>
+                    <a:prstGeom prst="rect">
+                      <a:avLst/>
+                    </a:prstGeom>
+                    <a:noFill/>
+                    <a:ln>
+                      <a:noFill/>
+                    </a:ln>
+                  </pic:spPr>
+                </pic:pic>
+              </a:graphicData>
+            </a:graphic>
+          </wp:inline>
+        </w:drawing>
+      </w:r>
+    </w:p>
+    <w:p>
+      <w:pPr>
+        <w:pStyle w:val="ListParagraph"/>
+        <w:numPr>
+          <w:ilvl w:val="1"/>
+          <w:numId w:val="1"/>
+        </w:numPr>
+        <w:rPr>
+          <w:b/>
+        </w:rPr>
+      </w:pPr>
+      <w:r>
+        <w:rPr>
+          <w:b/>
+        </w:rPr>
+        <w:lastRenderedPageBreak/>
+        <w:t>Ps1-2-b-1</w:t>
+      </w:r>
+    </w:p>
+    <w:p>
+      <w:pPr>
+        <w:pStyle w:val="ListParagraph"/>
+        <w:ind w:left="1440"/>
+        <w:rPr>
+          <w:b/>
+        </w:rPr>
+      </w:pPr>
+      <w:r>
+        <w:rPr>
+          <w:noProof/>
+        </w:rPr>
+        <w:drawing>
+          <wp:inline distT="0" distB="0" distL="0" distR="0" wp14:anchorId="3421D124" wp14:editId="106126FA">
+            <wp:extent cx="1439694" cy="5799893"/>
+            <wp:effectExtent l="0" t="0" r="8255" b="0"/>
+            <wp:docPr id="2" name="Picture 2" descr="C:\Users\Zhanneta\AppData\Local\Microsoft\Windows\INetCache\Content.Word\ps1-2-b-1.png"/>
+            <wp:cNvGraphicFramePr>
+              <a:graphicFrameLocks xmlns:a="http://schemas.openxmlformats.org/drawingml/2006/main" noChangeAspect="1"/>
+            </wp:cNvGraphicFramePr>
+            <a:graphic xmlns:a="http://schemas.openxmlformats.org/drawingml/2006/main">
+              <a:graphicData uri="http://schemas.openxmlformats.org/drawingml/2006/picture">
+                <pic:pic xmlns:pic="http://schemas.openxmlformats.org/drawingml/2006/picture">
+                  <pic:nvPicPr>
+                    <pic:cNvPr id="0" name="Picture 9" descr="C:\Users\Zhanneta\AppData\Local\Microsoft\Windows\INetCache\Content.Word\ps1-2-b-1.png"/>
+                    <pic:cNvPicPr>
+                      <a:picLocks noChangeAspect="1" noChangeArrowheads="1"/>
+                    </pic:cNvPicPr>
+                  </pic:nvPicPr>
+                  <pic:blipFill>
+                    <a:blip r:embed="rId9">
+                      <a:extLst>
+                        <a:ext uri="{28A0092B-C50C-407E-A947-70E740481C1C}">
+                          <a14:useLocalDpi xmlns:a14="http://schemas.microsoft.com/office/drawing/2010/main" val="0"/>
+                        </a:ext>
+                      </a:extLst>
+                    </a:blip>
+                    <a:srcRect/>
+                    <a:stretch>
+                      <a:fillRect/>
+                    </a:stretch>
+                  </pic:blipFill>
+                  <pic:spPr bwMode="auto">
+                    <a:xfrm>
+                      <a:off x="0" y="0"/>
+                      <a:ext cx="1481874" cy="5969819"/>
+                    </a:xfrm>
+                    <a:prstGeom prst="rect">
+                      <a:avLst/>
+                    </a:prstGeom>
+                    <a:noFill/>
+                    <a:ln>
+                      <a:noFill/>
+                    </a:ln>
+                  </pic:spPr>
+                </pic:pic>
+              </a:graphicData>
+            </a:graphic>
+          </wp:inline>
+        </w:drawing>
+      </w:r>
+    </w:p>
+    <w:p>
+      <w:pPr>
+        <w:pStyle w:val="ListParagraph"/>
+        <w:numPr>
+          <w:ilvl w:val="1"/>
+          <w:numId w:val="1"/>
+        </w:numPr>
+        <w:rPr>
+          <w:b/>
+        </w:rPr>
+      </w:pPr>
+      <w:r>
+        <w:rPr>
+          <w:b/>
+        </w:rPr>
+        <w:t>Ps1-2-c-1</w:t>
+      </w:r>
+    </w:p>
+    <w:p>
+      <w:pPr>
+        <w:pStyle w:val="ListParagraph"/>
+        <w:rPr>
+          <w:b/>
+        </w:rPr>
+      </w:pPr>
+      <w:r>
+        <w:rPr>
+          <w:b/>
+        </w:rPr>
+        <w:pict>
+          <v:shape id="_x0000_i1034" type="#_x0000_t75" style="width:150.15pt;height:150.15pt">
+            <v:imagedata r:id="rId10" o:title="ps1-2-c-1"/>
+          </v:shape>
+        </w:pict>
+      </w:r>
+    </w:p>
+    <w:p>
+      <w:pPr>
+        <w:pStyle w:val="ListParagraph"/>
+        <w:ind w:left="1440"/>
+        <w:rPr>
+          <w:b/>
+        </w:rPr>
+      </w:pPr>
+    </w:p>
+    <w:p>
+      <w:pPr>
+        <w:pStyle w:val="ListParagraph"/>
+        <w:numPr>
+          <w:ilvl w:val="0"/>
+          <w:numId w:val="1"/>
+        </w:numPr>
+        <w:rPr>
+          <w:b/>
+        </w:rPr>
+      </w:pPr>
+      <w:r>
+        <w:rPr>
+          <w:b/>
+        </w:rPr>
+        <w:t xml:space="preserve">Line Detection </w:t>
+      </w:r>
+      <w:r>
+        <w:rPr>
+          <w:b/>
+        </w:rPr>
+        <w:t xml:space="preserve">on Noisy Image </w:t>
+      </w:r>
+      <w:r>
+        <w:rPr>
+          <w:b/>
+        </w:rPr>
+        <w:t>– Vertical and Horizontal Lines</w:t>
+      </w:r>
+    </w:p>
+    <w:p>
+      <w:pPr>
+        <w:pStyle w:val="ListParagraph"/>
+        <w:numPr>
+          <w:ilvl w:val="1"/>
+          <w:numId w:val="1"/>
+        </w:numPr>
+        <w:rPr>
+          <w:b/>
+        </w:rPr>
+      </w:pPr>
+      <w:r>
+        <w:rPr>
+          <w:b/>
+        </w:rPr>
+        <w:t>Ps1-3-a-1</w:t>
+      </w:r>
+    </w:p>
+    <w:p>
+      <w:pPr>
+        <w:pStyle w:val="ListParagraph"/>
+        <w:ind w:left="1440"/>
+        <w:rPr>
+          <w:b/>
+        </w:rPr>
+      </w:pPr>
+      <w:r>
+        <w:rPr>
+          <w:b/>
+        </w:rPr>
+        <w:pict>
+          <v:shape id="_x0000_i1036" type="#_x0000_t75" style="width:193pt;height:193pt">
+            <v:imagedata r:id="rId11" o:title="ps1-3-a-1"/>
+          </v:shape>
+        </w:pict>
+      </w:r>
+    </w:p>
+    <w:p>
+      <w:pPr>
+        <w:pStyle w:val="ListParagraph"/>
+        <w:numPr>
+          <w:ilvl w:val="1"/>
+          <w:numId w:val="1"/>
+        </w:numPr>
+        <w:rPr>
+          <w:b/>
+        </w:rPr>
+      </w:pPr>
+      <w:r>
+        <w:rPr>
+          <w:b/>
+        </w:rPr>
+        <w:t>Ps1-3-b-1/2</w:t>
+      </w:r>
+    </w:p>
+    <w:p>
+      <w:pPr>
+        <w:pStyle w:val="ListParagraph"/>
+        <w:ind w:left="1440"/>
+        <w:rPr>
+          <w:b/>
+        </w:rPr>
+      </w:pPr>
+      <w:r>
+        <w:rPr>
+          <w:b/>
+        </w:rPr>
+        <w:pict>
+          <v:shape id="_x0000_i1058" type="#_x0000_t75" style="width:193pt;height:193pt">
+            <v:imagedata r:id="rId12" o:title="ps1-3-b-1"/>
+          </v:shape>
+        </w:pict>
+      </w:r>
+    </w:p>
+    <w:p>
+      <w:pPr>
+        <w:pStyle w:val="ListParagraph"/>
+        <w:ind w:left="1440"/>
+        <w:rPr>
+          <w:b/>
+        </w:rPr>
+      </w:pPr>
+      <w:r>
+        <w:rPr>
+          <w:b/>
+        </w:rPr>
+        <w:pict>
+          <v:shape id="_x0000_i1071" type="#_x0000_t75" style="width:194.55pt;height:194.55pt">
+            <v:imagedata r:id="rId13" o:title="ps1-3-b-2"/>
+          </v:shape>
+        </w:pict>
+      </w:r>
+    </w:p>
+    <w:p>
+      <w:pPr>
+        <w:pStyle w:val="ListParagraph"/>
+        <w:numPr>
+          <w:ilvl w:val="1"/>
+          <w:numId w:val="1"/>
+        </w:numPr>
+        <w:rPr>
+          <w:b/>
+        </w:rPr>
+      </w:pPr>
+      <w:r>
+        <w:rPr>
+          <w:b/>
+        </w:rPr>
+        <w:lastRenderedPageBreak/>
+        <w:t>Ps1-3-c-1/2</w:t>
+      </w:r>
+    </w:p>
+    <w:p>
+      <w:pPr>
+        <w:pStyle w:val="ListParagraph"/>
+        <w:ind w:left="1440"/>
+        <w:rPr>
+          <w:b/>
+        </w:rPr>
+      </w:pPr>
+      <w:r>
+        <w:rPr>
+          <w:b/>
+        </w:rPr>
+        <w:pict>
+          <v:shape id="_x0000_i1043" type="#_x0000_t75" style="width:114.9pt;height:461.85pt">
+            <v:imagedata r:id="rId14" o:title="ps1-3-c-1"/>
+          </v:shape>
+        </w:pict>
+      </w:r>
+    </w:p>
+    <w:p>
+      <w:pPr>
+        <w:pStyle w:val="ListParagraph"/>
+        <w:ind w:left="1440"/>
+        <w:rPr>
+          <w:b/>
+        </w:rPr>
+      </w:pPr>
+      <w:r>
+        <w:rPr>
+          <w:b/>
+        </w:rPr>
+        <w:pict>
+          <v:shape id="_x0000_i1114" type="#_x0000_t75" style="width:164.7pt;height:164.7pt">
+            <v:imagedata r:id="rId15" o:title="ps1-3-c-2"/>
+          </v:shape>
+        </w:pict>
+      </w:r>
+    </w:p>
+    <w:p>
+      <w:pPr>
+        <w:pStyle w:val="ListParagraph"/>
+        <w:numPr>
+          <w:ilvl w:val="0"/>
+          <w:numId w:val="1"/>
+        </w:numPr>
+        <w:rPr>
+          <w:b/>
+        </w:rPr>
+      </w:pPr>
+      <w:r>
+        <w:rPr>
+          <w:b/>
+        </w:rPr>
+        <w:lastRenderedPageBreak/>
+        <w:t>Line detection – Slopped Lines</w:t>
+      </w:r>
+    </w:p>
+    <w:p>
+      <w:pPr>
+        <w:pStyle w:val="ListParagraph"/>
+        <w:numPr>
+          <w:ilvl w:val="1"/>
+          <w:numId w:val="1"/>
+        </w:numPr>
+        <w:rPr>
+          <w:b/>
+        </w:rPr>
+      </w:pPr>
+      <w:r>
+        <w:rPr>
+          <w:b/>
+        </w:rPr>
+        <w:t>Ps1-4-a-1</w:t>
+      </w:r>
+    </w:p>
+    <w:p>
+      <w:pPr>
+        <w:pStyle w:val="ListParagraph"/>
+        <w:ind w:left="1440"/>
+        <w:rPr>
+          <w:b/>
+        </w:rPr>
+      </w:pPr>
+      <w:r>
+        <w:rPr>
+          <w:b/>
+        </w:rPr>
+        <w:pict>
+          <v:shape id="_x0000_i1076" type="#_x0000_t75" style="width:147.05pt;height:110.3pt">
+            <v:imagedata r:id="rId16" o:title="ps1-4-a-1"/>
+          </v:shape>
+        </w:pict>
+      </w:r>
+    </w:p>
+    <w:p>
+      <w:pPr>
+        <w:pStyle w:val="ListParagraph"/>
+        <w:numPr>
+          <w:ilvl w:val="1"/>
+          <w:numId w:val="1"/>
+        </w:numPr>
+        <w:rPr>
+          <w:b/>
+        </w:rPr>
+      </w:pPr>
+      <w:r>
+        <w:rPr>
+          <w:b/>
+        </w:rPr>
+        <w:t>Ps1-4-b-1</w:t>
+      </w:r>
+    </w:p>
+    <w:p>
+      <w:pPr>
+        <w:pStyle w:val="ListParagraph"/>
+        <w:ind w:left="1440"/>
+        <w:rPr>
+          <w:b/>
+        </w:rPr>
+      </w:pPr>
+      <w:r>
+        <w:rPr>
+          <w:b/>
+        </w:rPr>
+        <w:pict>
+          <v:shape id="_x0000_i1083" type="#_x0000_t75" style="width:150.15pt;height:111.85pt">
+            <v:imagedata r:id="rId17" o:title="ps1-4-b-1"/>
+          </v:shape>
+        </w:pict>
+      </w:r>
+    </w:p>
+    <w:p>
+      <w:pPr>
+        <w:pStyle w:val="ListParagraph"/>
+        <w:numPr>
+          <w:ilvl w:val="1"/>
+          <w:numId w:val="1"/>
+        </w:numPr>
+        <w:rPr>
+          <w:b/>
+        </w:rPr>
+      </w:pPr>
+      <w:r>
+        <w:rPr>
+          <w:b/>
+        </w:rPr>
+        <w:t>Ps1-4-c-1/2</w:t>
+      </w:r>
+    </w:p>
+    <w:p>
+      <w:pPr>
+        <w:pStyle w:val="ListParagraph"/>
+        <w:ind w:left="1440"/>
+        <w:rPr>
+          <w:b/>
+        </w:rPr>
+      </w:pPr>
+      <w:r>
+        <w:rPr>
+          <w:b/>
+          <w:noProof/>
+        </w:rPr>
+        <w:drawing>
+          <wp:inline distT="0" distB="0" distL="0" distR="0">
+            <wp:extent cx="423709" cy="4007796"/>
+            <wp:effectExtent l="0" t="0" r="0" b="0"/>
+            <wp:docPr id="4" name="Picture 4" descr="C:\Users\Zhanneta\AppData\Local\Microsoft\Windows\INetCache\Content.Word\ps1-4-c-1.png"/>
+            <wp:cNvGraphicFramePr>
+              <a:graphicFrameLocks xmlns:a="http://schemas.openxmlformats.org/drawingml/2006/main" noChangeAspect="1"/>
+            </wp:cNvGraphicFramePr>
+            <a:graphic xmlns:a="http://schemas.openxmlformats.org/drawingml/2006/main">
+              <a:graphicData uri="http://schemas.openxmlformats.org/drawingml/2006/picture">
+                <pic:pic xmlns:pic="http://schemas.openxmlformats.org/drawingml/2006/picture">
+                  <pic:nvPicPr>
+                    <pic:cNvPr id="0" name="Picture 74" descr="C:\Users\Zhanneta\AppData\Local\Microsoft\Windows\INetCache\Content.Word\ps1-4-c-1.png"/>
+                    <pic:cNvPicPr>
+                      <a:picLocks noChangeAspect="1" noChangeArrowheads="1"/>
+                    </pic:cNvPicPr>
+                  </pic:nvPicPr>
+                  <pic:blipFill>
+                    <a:blip r:embed="rId18" cstate="print">
+                      <a:extLst>
+                        <a:ext uri="{28A0092B-C50C-407E-A947-70E740481C1C}">
+                          <a14:useLocalDpi xmlns:a14="http://schemas.microsoft.com/office/drawing/2010/main" val="0"/>
+                        </a:ext>
+                      </a:extLst>
+                    </a:blip>
+                    <a:srcRect/>
+                    <a:stretch>
+                      <a:fillRect/>
+                    </a:stretch>
+                  </pic:blipFill>
+                  <pic:spPr bwMode="auto">
+                    <a:xfrm>
+                      <a:off x="0" y="0"/>
+                      <a:ext cx="448425" cy="4241577"/>
+                    </a:xfrm>
+                    <a:prstGeom prst="rect">
+                      <a:avLst/>
+                    </a:prstGeom>
+                    <a:noFill/>
+                    <a:ln>
+                      <a:noFill/>
+                    </a:ln>
+                  </pic:spPr>
+                </pic:pic>
+              </a:graphicData>
+            </a:graphic>
+          </wp:inline>
+        </w:drawing>
+      </w:r>
+      <w:bookmarkStart w:id="0" w:name="_GoBack"/>
+      <w:bookmarkEnd w:id="0"/>
+    </w:p>
+    <w:p>
+      <w:pPr>
+        <w:pStyle w:val="ListParagraph"/>
+        <w:ind w:left="1440"/>
+        <w:rPr>
+          <w:b/>
+        </w:rPr>
+      </w:pPr>
+      <w:r>
+        <w:rPr>
+          <w:b/>
+          <w:noProof/>
+        </w:rPr>
+        <w:lastRenderedPageBreak/>
+        <w:drawing>
+          <wp:inline distT="0" distB="0" distL="0" distR="0">
+            <wp:extent cx="2918460" cy="2188845"/>
+            <wp:effectExtent l="0" t="0" r="0" b="1905"/>
+            <wp:docPr id="5" name="Picture 5" descr="C:\Users\Zhanneta\AppData\Local\Microsoft\Windows\INetCache\Content.Word\ps1-4-c-2.png"/>
+            <wp:cNvGraphicFramePr>
+              <a:graphicFrameLocks xmlns:a="http://schemas.openxmlformats.org/drawingml/2006/main" noChangeAspect="1"/>
+            </wp:cNvGraphicFramePr>
+            <a:graphic xmlns:a="http://schemas.openxmlformats.org/drawingml/2006/main">
+              <a:graphicData uri="http://schemas.openxmlformats.org/drawingml/2006/picture">
+                <pic:pic xmlns:pic="http://schemas.openxmlformats.org/drawingml/2006/picture">
+                  <pic:nvPicPr>
+                    <pic:cNvPr id="0" name="Picture 76" descr="C:\Users\Zhanneta\AppData\Local\Microsoft\Windows\INetCache\Content.Word\ps1-4-c-2.png"/>
+                    <pic:cNvPicPr>
+                      <a:picLocks noChangeAspect="1" noChangeArrowheads="1"/>
+                    </pic:cNvPicPr>
+                  </pic:nvPicPr>
+                  <pic:blipFill>
+                    <a:blip r:embed="rId19">
+                      <a:extLst>
+                        <a:ext uri="{28A0092B-C50C-407E-A947-70E740481C1C}">
+                          <a14:useLocalDpi xmlns:a14="http://schemas.microsoft.com/office/drawing/2010/main" val="0"/>
+                        </a:ext>
+                      </a:extLst>
+                    </a:blip>
+                    <a:srcRect/>
+                    <a:stretch>
+                      <a:fillRect/>
+                    </a:stretch>
+                  </pic:blipFill>
+                  <pic:spPr bwMode="auto">
+                    <a:xfrm>
+                      <a:off x="0" y="0"/>
+                      <a:ext cx="2918460" cy="2188845"/>
+                    </a:xfrm>
+                    <a:prstGeom prst="rect">
+                      <a:avLst/>
+                    </a:prstGeom>
+                    <a:noFill/>
+                    <a:ln>
+                      <a:noFill/>
+                    </a:ln>
+                  </pic:spPr>
+                </pic:pic>
+              </a:graphicData>
+            </a:graphic>
+          </wp:inline>
+        </w:drawing>
+      </w:r>
+    </w:p>
+    <w:p>
+      <w:pPr>
+        <w:pStyle w:val="ListParagraph"/>
+        <w:numPr>
+          <w:ilvl w:val="0"/>
+          <w:numId w:val="1"/>
+        </w:numPr>
+        <w:rPr>
+          <w:b/>
+        </w:rPr>
+      </w:pPr>
+      <w:r>
+        <w:rPr>
+          <w:b/>
+        </w:rPr>
+        <w:t>Circle Detection</w:t>
+      </w:r>
+    </w:p>
+    <w:p>
+      <w:pPr>
+        <w:pStyle w:val="ListParagraph"/>
+        <w:numPr>
+          <w:ilvl w:val="1"/>
+          <w:numId w:val="1"/>
+        </w:numPr>
+        <w:rPr>
+          <w:b/>
+        </w:rPr>
+      </w:pPr>
+      <w:r>
+        <w:rPr>
+          <w:b/>
+        </w:rPr>
+        <w:t>Ps1-5-a-1/2/3</w:t>
+      </w:r>
+    </w:p>
+    <w:p>
+      <w:pPr>
+        <w:pStyle w:val="ListParagraph"/>
+        <w:ind w:left="1440"/>
+        <w:rPr>
+          <w:b/>
+        </w:rPr>
+      </w:pPr>
+      <w:r>
+        <w:rPr>
+          <w:b/>
+          <w:noProof/>
+        </w:rPr>
+        <w:drawing>
+          <wp:inline distT="0" distB="0" distL="0" distR="0">
+            <wp:extent cx="3638145" cy="2727053"/>
+            <wp:effectExtent l="0" t="0" r="635" b="0"/>
+            <wp:docPr id="6" name="Picture 6" descr="C:\Users\Zhanneta\AppData\Local\Microsoft\Windows\INetCache\Content.Word\ps1-5-a-1.png"/>
+            <wp:cNvGraphicFramePr>
+              <a:graphicFrameLocks xmlns:a="http://schemas.openxmlformats.org/drawingml/2006/main" noChangeAspect="1"/>
+            </wp:cNvGraphicFramePr>
+            <a:graphic xmlns:a="http://schemas.openxmlformats.org/drawingml/2006/main">
+              <a:graphicData uri="http://schemas.openxmlformats.org/drawingml/2006/picture">
+                <pic:pic xmlns:pic="http://schemas.openxmlformats.org/drawingml/2006/picture">
+                  <pic:nvPicPr>
+                    <pic:cNvPr id="0" name="Picture 79" descr="C:\Users\Zhanneta\AppData\Local\Microsoft\Windows\INetCache\Content.Word\ps1-5-a-1.png"/>
+                    <pic:cNvPicPr>
+                      <a:picLocks noChangeAspect="1" noChangeArrowheads="1"/>
+                    </pic:cNvPicPr>
+                  </pic:nvPicPr>
+                  <pic:blipFill>
+                    <a:blip r:embed="rId20">
+                      <a:extLst>
+                        <a:ext uri="{28A0092B-C50C-407E-A947-70E740481C1C}">
+                          <a14:useLocalDpi xmlns:a14="http://schemas.microsoft.com/office/drawing/2010/main" val="0"/>
+                        </a:ext>
+                      </a:extLst>
+                    </a:blip>
+                    <a:srcRect/>
+                    <a:stretch>
+                      <a:fillRect/>
+                    </a:stretch>
+                  </pic:blipFill>
+                  <pic:spPr bwMode="auto">
+                    <a:xfrm>
+                      <a:off x="0" y="0"/>
+                      <a:ext cx="3683190" cy="2760817"/>
+                    </a:xfrm>
+                    <a:prstGeom prst="rect">
+                      <a:avLst/>
+                    </a:prstGeom>
+                    <a:noFill/>
+                    <a:ln>
+                      <a:noFill/>
+                    </a:ln>
+                  </pic:spPr>
+                </pic:pic>
+              </a:graphicData>
+            </a:graphic>
+          </wp:inline>
+        </w:drawing>
+      </w:r>
+    </w:p>
+    <w:p>
+      <w:pPr>
+        <w:pStyle w:val="ListParagraph"/>
+        <w:ind w:left="1440"/>
+        <w:rPr>
+          <w:b/>
+        </w:rPr>
+      </w:pPr>
+      <w:r>
+        <w:rPr>
+          <w:b/>
+        </w:rPr>
+        <w:pict>
+          <v:shape id="_x0000_i1104" type="#_x0000_t75" style="width:4in;height:3in">
+            <v:imagedata r:id="rId17" o:title="ps1-5-a-2"/>
+          </v:shape>
+        </w:pict>
+      </w:r>
+    </w:p>
+    <w:p>
+      <w:pPr>
+        <w:pStyle w:val="ListParagraph"/>
+        <w:ind w:left="1440"/>
+        <w:rPr>
+          <w:b/>
+        </w:rPr>
+      </w:pPr>
+      <w:r>
+        <w:rPr>
+          <w:b/>
+        </w:rPr>
+        <w:lastRenderedPageBreak/>
+        <w:pict>
+          <v:shape id="_x0000_i1107" type="#_x0000_t75" style="width:347.75pt;height:260.45pt">
+            <v:imagedata r:id="rId21" o:title="ps1-5-a-3"/>
+          </v:shape>
+        </w:pict>
+      </w:r>
+    </w:p>
+    <w:p>
+      <w:pPr>
+        <w:pStyle w:val="ListParagraph"/>
+        <w:numPr>
+          <w:ilvl w:val="1"/>
+          <w:numId w:val="1"/>
+        </w:numPr>
+        <w:rPr>
+          <w:b/>
+        </w:rPr>
+      </w:pPr>
+      <w:r>
+        <w:rPr>
+          <w:b/>
+        </w:rPr>
+        <w:t>Ps1-5-b-1</w:t>
+      </w:r>
+    </w:p>
+    <w:p>
+      <w:pPr>
+        <w:pStyle w:val="ListParagraph"/>
+        <w:ind w:left="1440"/>
+        <w:rPr>
+          <w:b/>
+        </w:rPr>
+      </w:pPr>
+      <w:r>
+        <w:rPr>
+          <w:b/>
+        </w:rPr>
+        <w:pict>
+          <v:shape id="_x0000_i1111" type="#_x0000_t75" style="width:349.3pt;height:261.95pt">
+            <v:imagedata r:id="rId22" o:title="ps1-5-b-1"/>
+          </v:shape>
+        </w:pict>
+      </w:r>
+    </w:p>
+    <w:p>
+      <w:pPr>
+        <w:pStyle w:val="ListParagraph"/>
+        <w:numPr>
+          <w:ilvl w:val="0"/>
+          <w:numId w:val="1"/>
+        </w:numPr>
+        <w:rPr>
+          <w:b/>
+        </w:rPr>
+      </w:pPr>
+    </w:p>
+    <w:p>
+      <w:pPr>
+        <w:pStyle w:val="ListParagraph"/>
+        <w:ind w:left="1440"/>
+        <w:rPr>
+          <w:b/>
+        </w:rPr>
+      </w:pPr>
+    </w:p>
+    <w:p>
+      <w:pPr>
+        <w:pStyle w:val="ListParagraph"/>
+        <w:ind w:left="1440"/>
+        <w:rPr>
+          <w:b/>
+        </w:rPr>
+      </w:pPr>
     </w:p>
     <w:sectPr>
-      <w:headerReference w:type="default" r:id="rId7"/>
-      <w:footerReference w:type="default" r:id="rId8"/>
+      <w:headerReference w:type="default" r:id="rId23"/>
+      <w:footerReference w:type="default" r:id="rId24"/>
       <w:pgSz w:w="12240" w:h="15840"/>
       <w:pgMar w:top="1440" w:right="1440" w:bottom="1440" w:left="1440" w:header="720" w:footer="720" w:gutter="0"/>
       <w:cols w:space="720"/>
@@ -75,7 +982,7 @@
 </file>
 
 <file path=word/endnotes.xml><?xml version="1.0" encoding="utf-8"?>
-<w:endnotes xmlns:wpc="http://schemas.microsoft.com/office/word/2010/wordprocessingCanvas" xmlns:mc="http://schemas.openxmlformats.org/markup-compatibility/2006" xmlns:o="urn:schemas-microsoft-com:office:office" xmlns:r="http://schemas.openxmlformats.org/officeDocument/2006/relationships" xmlns:m="http://schemas.openxmlformats.org/officeDocument/2006/math" xmlns:v="urn:schemas-microsoft-com:vml" xmlns:wp14="http://schemas.microsoft.com/office/word/2010/wordprocessingDrawing" xmlns:wp="http://schemas.openxmlformats.org/drawingml/2006/wordprocessingDrawing" xmlns:w10="urn:schemas-microsoft-com:office:word" xmlns:w="http://schemas.openxmlformats.org/wordprocessingml/2006/main" xmlns:w14="http://schemas.microsoft.com/office/word/2010/wordml" xmlns:w15="http://schemas.microsoft.com/office/word/2012/wordml" xmlns:wpg="http://schemas.microsoft.com/office/word/2010/wordprocessingGroup" xmlns:wpi="http://schemas.microsoft.com/office/word/2010/wordprocessingInk" xmlns:wne="http://schemas.microsoft.com/office/word/2006/wordml" xmlns:wps="http://schemas.microsoft.com/office/word/2010/wordprocessingShape" mc:Ignorable="w14 w15 wp14">
+<w:endnotes xmlns:wpc="http://schemas.microsoft.com/office/word/2010/wordprocessingCanvas" xmlns:cx="http://schemas.microsoft.com/office/drawing/2014/chartex" xmlns:mc="http://schemas.openxmlformats.org/markup-compatibility/2006" xmlns:o="urn:schemas-microsoft-com:office:office" xmlns:r="http://schemas.openxmlformats.org/officeDocument/2006/relationships" xmlns:m="http://schemas.openxmlformats.org/officeDocument/2006/math" xmlns:v="urn:schemas-microsoft-com:vml" xmlns:wp14="http://schemas.microsoft.com/office/word/2010/wordprocessingDrawing" xmlns:wp="http://schemas.openxmlformats.org/drawingml/2006/wordprocessingDrawing" xmlns:w10="urn:schemas-microsoft-com:office:word" xmlns:w="http://schemas.openxmlformats.org/wordprocessingml/2006/main" xmlns:w14="http://schemas.microsoft.com/office/word/2010/wordml" xmlns:w15="http://schemas.microsoft.com/office/word/2012/wordml" xmlns:w16se="http://schemas.microsoft.com/office/word/2015/wordml/symex" xmlns:wpg="http://schemas.microsoft.com/office/word/2010/wordprocessingGroup" xmlns:wpi="http://schemas.microsoft.com/office/word/2010/wordprocessingInk" xmlns:wne="http://schemas.microsoft.com/office/word/2006/wordml" xmlns:wps="http://schemas.microsoft.com/office/word/2010/wordprocessingShape" mc:Ignorable="w14 w15 w16se wp14">
   <w:endnote w:type="separator" w:id="-1">
     <w:p>
       <w:pPr>
@@ -100,7 +1007,7 @@
 </file>
 
 <file path=word/footer1.xml><?xml version="1.0" encoding="utf-8"?>
-<w:ftr xmlns:wpc="http://schemas.microsoft.com/office/word/2010/wordprocessingCanvas" xmlns:mc="http://schemas.openxmlformats.org/markup-compatibility/2006" xmlns:o="urn:schemas-microsoft-com:office:office" xmlns:r="http://schemas.openxmlformats.org/officeDocument/2006/relationships" xmlns:m="http://schemas.openxmlformats.org/officeDocument/2006/math" xmlns:v="urn:schemas-microsoft-com:vml" xmlns:wp14="http://schemas.microsoft.com/office/word/2010/wordprocessingDrawing" xmlns:wp="http://schemas.openxmlformats.org/drawingml/2006/wordprocessingDrawing" xmlns:w10="urn:schemas-microsoft-com:office:word" xmlns:w="http://schemas.openxmlformats.org/wordprocessingml/2006/main" xmlns:w14="http://schemas.microsoft.com/office/word/2010/wordml" xmlns:w15="http://schemas.microsoft.com/office/word/2012/wordml" xmlns:wpg="http://schemas.microsoft.com/office/word/2010/wordprocessingGroup" xmlns:wpi="http://schemas.microsoft.com/office/word/2010/wordprocessingInk" xmlns:wne="http://schemas.microsoft.com/office/word/2006/wordml" xmlns:wps="http://schemas.microsoft.com/office/word/2010/wordprocessingShape" mc:Ignorable="w14 w15 wp14">
+<w:ftr xmlns:wpc="http://schemas.microsoft.com/office/word/2010/wordprocessingCanvas" xmlns:cx="http://schemas.microsoft.com/office/drawing/2014/chartex" xmlns:mc="http://schemas.openxmlformats.org/markup-compatibility/2006" xmlns:o="urn:schemas-microsoft-com:office:office" xmlns:r="http://schemas.openxmlformats.org/officeDocument/2006/relationships" xmlns:m="http://schemas.openxmlformats.org/officeDocument/2006/math" xmlns:v="urn:schemas-microsoft-com:vml" xmlns:wp14="http://schemas.microsoft.com/office/word/2010/wordprocessingDrawing" xmlns:wp="http://schemas.openxmlformats.org/drawingml/2006/wordprocessingDrawing" xmlns:w10="urn:schemas-microsoft-com:office:word" xmlns:w="http://schemas.openxmlformats.org/wordprocessingml/2006/main" xmlns:w14="http://schemas.microsoft.com/office/word/2010/wordml" xmlns:w15="http://schemas.microsoft.com/office/word/2012/wordml" xmlns:w16se="http://schemas.microsoft.com/office/word/2015/wordml/symex" xmlns:wpg="http://schemas.microsoft.com/office/word/2010/wordprocessingGroup" xmlns:wpi="http://schemas.microsoft.com/office/word/2010/wordprocessingInk" xmlns:wne="http://schemas.microsoft.com/office/word/2006/wordml" xmlns:wps="http://schemas.microsoft.com/office/word/2010/wordprocessingShape" mc:Ignorable="w14 w15 w16se wp14">
   <w:sdt>
     <w:sdtPr>
       <w:id w:val="-906921950"/>
@@ -133,7 +1040,7 @@
           <w:rPr>
             <w:noProof/>
           </w:rPr>
-          <w:t>1</w:t>
+          <w:t>7</w:t>
         </w:r>
         <w:r>
           <w:rPr>
@@ -153,7 +1060,7 @@
 </file>
 
 <file path=word/footnotes.xml><?xml version="1.0" encoding="utf-8"?>
-<w:footnotes xmlns:wpc="http://schemas.microsoft.com/office/word/2010/wordprocessingCanvas" xmlns:mc="http://schemas.openxmlformats.org/markup-compatibility/2006" xmlns:o="urn:schemas-microsoft-com:office:office" xmlns:r="http://schemas.openxmlformats.org/officeDocument/2006/relationships" xmlns:m="http://schemas.openxmlformats.org/officeDocument/2006/math" xmlns:v="urn:schemas-microsoft-com:vml" xmlns:wp14="http://schemas.microsoft.com/office/word/2010/wordprocessingDrawing" xmlns:wp="http://schemas.openxmlformats.org/drawingml/2006/wordprocessingDrawing" xmlns:w10="urn:schemas-microsoft-com:office:word" xmlns:w="http://schemas.openxmlformats.org/wordprocessingml/2006/main" xmlns:w14="http://schemas.microsoft.com/office/word/2010/wordml" xmlns:w15="http://schemas.microsoft.com/office/word/2012/wordml" xmlns:wpg="http://schemas.microsoft.com/office/word/2010/wordprocessingGroup" xmlns:wpi="http://schemas.microsoft.com/office/word/2010/wordprocessingInk" xmlns:wne="http://schemas.microsoft.com/office/word/2006/wordml" xmlns:wps="http://schemas.microsoft.com/office/word/2010/wordprocessingShape" mc:Ignorable="w14 w15 wp14">
+<w:footnotes xmlns:wpc="http://schemas.microsoft.com/office/word/2010/wordprocessingCanvas" xmlns:cx="http://schemas.microsoft.com/office/drawing/2014/chartex" xmlns:mc="http://schemas.openxmlformats.org/markup-compatibility/2006" xmlns:o="urn:schemas-microsoft-com:office:office" xmlns:r="http://schemas.openxmlformats.org/officeDocument/2006/relationships" xmlns:m="http://schemas.openxmlformats.org/officeDocument/2006/math" xmlns:v="urn:schemas-microsoft-com:vml" xmlns:wp14="http://schemas.microsoft.com/office/word/2010/wordprocessingDrawing" xmlns:wp="http://schemas.openxmlformats.org/drawingml/2006/wordprocessingDrawing" xmlns:w10="urn:schemas-microsoft-com:office:word" xmlns:w="http://schemas.openxmlformats.org/wordprocessingml/2006/main" xmlns:w14="http://schemas.microsoft.com/office/word/2010/wordml" xmlns:w15="http://schemas.microsoft.com/office/word/2012/wordml" xmlns:w16se="http://schemas.microsoft.com/office/word/2015/wordml/symex" xmlns:wpg="http://schemas.microsoft.com/office/word/2010/wordprocessingGroup" xmlns:wpi="http://schemas.microsoft.com/office/word/2010/wordprocessingInk" xmlns:wne="http://schemas.microsoft.com/office/word/2006/wordml" xmlns:wps="http://schemas.microsoft.com/office/word/2010/wordprocessingShape" mc:Ignorable="w14 w15 w16se wp14">
   <w:footnote w:type="separator" w:id="-1">
     <w:p>
       <w:pPr>
@@ -178,21 +1085,13 @@
 </file>
 
 <file path=word/header1.xml><?xml version="1.0" encoding="utf-8"?>
-<w:hdr xmlns:wpc="http://schemas.microsoft.com/office/word/2010/wordprocessingCanvas" xmlns:mc="http://schemas.openxmlformats.org/markup-compatibility/2006" xmlns:o="urn:schemas-microsoft-com:office:office" xmlns:r="http://schemas.openxmlformats.org/officeDocument/2006/relationships" xmlns:m="http://schemas.openxmlformats.org/officeDocument/2006/math" xmlns:v="urn:schemas-microsoft-com:vml" xmlns:wp14="http://schemas.microsoft.com/office/word/2010/wordprocessingDrawing" xmlns:wp="http://schemas.openxmlformats.org/drawingml/2006/wordprocessingDrawing" xmlns:w10="urn:schemas-microsoft-com:office:word" xmlns:w="http://schemas.openxmlformats.org/wordprocessingml/2006/main" xmlns:w14="http://schemas.microsoft.com/office/word/2010/wordml" xmlns:w15="http://schemas.microsoft.com/office/word/2012/wordml" xmlns:wpg="http://schemas.microsoft.com/office/word/2010/wordprocessingGroup" xmlns:wpi="http://schemas.microsoft.com/office/word/2010/wordprocessingInk" xmlns:wne="http://schemas.microsoft.com/office/word/2006/wordml" xmlns:wps="http://schemas.microsoft.com/office/word/2010/wordprocessingShape" mc:Ignorable="w14 w15 wp14">
+<w:hdr xmlns:wpc="http://schemas.microsoft.com/office/word/2010/wordprocessingCanvas" xmlns:cx="http://schemas.microsoft.com/office/drawing/2014/chartex" xmlns:mc="http://schemas.openxmlformats.org/markup-compatibility/2006" xmlns:o="urn:schemas-microsoft-com:office:office" xmlns:r="http://schemas.openxmlformats.org/officeDocument/2006/relationships" xmlns:m="http://schemas.openxmlformats.org/officeDocument/2006/math" xmlns:v="urn:schemas-microsoft-com:vml" xmlns:wp14="http://schemas.microsoft.com/office/word/2010/wordprocessingDrawing" xmlns:wp="http://schemas.openxmlformats.org/drawingml/2006/wordprocessingDrawing" xmlns:w10="urn:schemas-microsoft-com:office:word" xmlns:w="http://schemas.openxmlformats.org/wordprocessingml/2006/main" xmlns:w14="http://schemas.microsoft.com/office/word/2010/wordml" xmlns:w15="http://schemas.microsoft.com/office/word/2012/wordml" xmlns:w16se="http://schemas.microsoft.com/office/word/2015/wordml/symex" xmlns:wpg="http://schemas.microsoft.com/office/word/2010/wordprocessingGroup" xmlns:wpi="http://schemas.microsoft.com/office/word/2010/wordprocessingInk" xmlns:wne="http://schemas.microsoft.com/office/word/2006/wordml" xmlns:wps="http://schemas.microsoft.com/office/word/2010/wordprocessingShape" mc:Ignorable="w14 w15 w16se wp14">
   <w:p>
     <w:pPr>
       <w:pStyle w:val="Header"/>
     </w:pPr>
     <w:r>
-      <w:t xml:space="preserve">Name: </w:t>
-    </w:r>
-    <w:proofErr w:type="spellStart"/>
-    <w:r>
-      <w:t>Zhanneta</w:t>
-    </w:r>
-    <w:proofErr w:type="spellEnd"/>
-    <w:r>
-      <w:t xml:space="preserve"> </w:t>
+      <w:t xml:space="preserve">Name: Zhanneta </w:t>
     </w:r>
     <w:proofErr w:type="spellStart"/>
     <w:r>
@@ -212,7 +1111,7 @@
 </file>
 
 <file path=word/numbering.xml><?xml version="1.0" encoding="utf-8"?>
-<w:numbering xmlns:wpc="http://schemas.microsoft.com/office/word/2010/wordprocessingCanvas" xmlns:mc="http://schemas.openxmlformats.org/markup-compatibility/2006" xmlns:o="urn:schemas-microsoft-com:office:office" xmlns:r="http://schemas.openxmlformats.org/officeDocument/2006/relationships" xmlns:m="http://schemas.openxmlformats.org/officeDocument/2006/math" xmlns:v="urn:schemas-microsoft-com:vml" xmlns:wp14="http://schemas.microsoft.com/office/word/2010/wordprocessingDrawing" xmlns:wp="http://schemas.openxmlformats.org/drawingml/2006/wordprocessingDrawing" xmlns:w10="urn:schemas-microsoft-com:office:word" xmlns:w="http://schemas.openxmlformats.org/wordprocessingml/2006/main" xmlns:w14="http://schemas.microsoft.com/office/word/2010/wordml" xmlns:w15="http://schemas.microsoft.com/office/word/2012/wordml" xmlns:wpg="http://schemas.microsoft.com/office/word/2010/wordprocessingGroup" xmlns:wpi="http://schemas.microsoft.com/office/word/2010/wordprocessingInk" xmlns:wne="http://schemas.microsoft.com/office/word/2006/wordml" xmlns:wps="http://schemas.microsoft.com/office/word/2010/wordprocessingShape" mc:Ignorable="w14 w15 wp14">
+<w:numbering xmlns:wpc="http://schemas.microsoft.com/office/word/2010/wordprocessingCanvas" xmlns:cx="http://schemas.microsoft.com/office/drawing/2014/chartex" xmlns:mc="http://schemas.openxmlformats.org/markup-compatibility/2006" xmlns:o="urn:schemas-microsoft-com:office:office" xmlns:r="http://schemas.openxmlformats.org/officeDocument/2006/relationships" xmlns:m="http://schemas.openxmlformats.org/officeDocument/2006/math" xmlns:v="urn:schemas-microsoft-com:vml" xmlns:wp14="http://schemas.microsoft.com/office/word/2010/wordprocessingDrawing" xmlns:wp="http://schemas.openxmlformats.org/drawingml/2006/wordprocessingDrawing" xmlns:w10="urn:schemas-microsoft-com:office:word" xmlns:w="http://schemas.openxmlformats.org/wordprocessingml/2006/main" xmlns:w14="http://schemas.microsoft.com/office/word/2010/wordml" xmlns:w15="http://schemas.microsoft.com/office/word/2012/wordml" xmlns:w16se="http://schemas.microsoft.com/office/word/2015/wordml/symex" xmlns:wpg="http://schemas.microsoft.com/office/word/2010/wordprocessingGroup" xmlns:wpi="http://schemas.microsoft.com/office/word/2010/wordprocessingInk" xmlns:wne="http://schemas.microsoft.com/office/word/2006/wordml" xmlns:wps="http://schemas.microsoft.com/office/word/2010/wordprocessingShape" mc:Ignorable="w14 w15 w16se wp14">
   <w:abstractNum w:abstractNumId="0" w15:restartNumberingAfterBreak="0">
     <w:nsid w:val="04B53253"/>
     <w:multiLevelType w:val="hybridMultilevel"/>
@@ -309,7 +1208,7 @@
 </file>
 
 <file path=word/styles.xml><?xml version="1.0" encoding="utf-8"?>
-<w:styles xmlns:mc="http://schemas.openxmlformats.org/markup-compatibility/2006" xmlns:r="http://schemas.openxmlformats.org/officeDocument/2006/relationships" xmlns:w="http://schemas.openxmlformats.org/wordprocessingml/2006/main" xmlns:w14="http://schemas.microsoft.com/office/word/2010/wordml" xmlns:w15="http://schemas.microsoft.com/office/word/2012/wordml" mc:Ignorable="w14 w15">
+<w:styles xmlns:mc="http://schemas.openxmlformats.org/markup-compatibility/2006" xmlns:r="http://schemas.openxmlformats.org/officeDocument/2006/relationships" xmlns:w="http://schemas.openxmlformats.org/wordprocessingml/2006/main" xmlns:w14="http://schemas.microsoft.com/office/word/2010/wordml" xmlns:w15="http://schemas.microsoft.com/office/word/2012/wordml" xmlns:w16se="http://schemas.microsoft.com/office/word/2015/wordml/symex" mc:Ignorable="w14 w15 w16se">
   <w:docDefaults>
     <w:rPrDefault>
       <w:rPr>

</xml_diff>